<commit_message>
Upload lagi nih 10:09
</commit_message>
<xml_diff>
--- a/Laporan PKL/Lampiran/UNIKOM_LAMPIRAN D_Nilai KP_AhmadPaudji.docx
+++ b/Laporan PKL/Lampiran/UNIKOM_LAMPIRAN D_Nilai KP_AhmadPaudji.docx
@@ -111,8 +111,6 @@
           <w:sz w:val="28"/>
         </w:rPr>
       </w:pPr>
-      <w:bookmarkStart w:id="0" w:name="_GoBack"/>
-      <w:bookmarkEnd w:id="0"/>
       <w:r>
         <w:rPr>
           <w:rFonts w:ascii="Times New Roman" w:hAnsi="Times New Roman" w:cs="Times New Roman"/>
@@ -284,100 +282,11 @@
           <w:sz w:val="24"/>
         </w:rPr>
       </w:pPr>
-    </w:p>
-    <w:p>
-      <w:pPr>
-        <w:rPr>
-          <w:rFonts w:ascii="Times New Roman" w:hAnsi="Times New Roman" w:cs="Times New Roman"/>
-          <w:b/>
-          <w:sz w:val="24"/>
-        </w:rPr>
-      </w:pPr>
-    </w:p>
-    <w:p>
-      <w:pPr>
-        <w:rPr>
-          <w:rFonts w:ascii="Times New Roman" w:hAnsi="Times New Roman" w:cs="Times New Roman"/>
-          <w:b/>
-          <w:sz w:val="24"/>
-        </w:rPr>
-      </w:pPr>
-    </w:p>
-    <w:p>
-      <w:pPr>
-        <w:rPr>
-          <w:rFonts w:ascii="Times New Roman" w:hAnsi="Times New Roman" w:cs="Times New Roman"/>
-          <w:b/>
-          <w:sz w:val="24"/>
-        </w:rPr>
-      </w:pPr>
-    </w:p>
-    <w:p>
-      <w:pPr>
-        <w:rPr>
-          <w:rFonts w:ascii="Times New Roman" w:hAnsi="Times New Roman" w:cs="Times New Roman"/>
-          <w:b/>
-          <w:sz w:val="24"/>
-        </w:rPr>
-      </w:pPr>
-    </w:p>
-    <w:p>
-      <w:pPr>
-        <w:rPr>
-          <w:rFonts w:ascii="Times New Roman" w:hAnsi="Times New Roman" w:cs="Times New Roman"/>
-          <w:b/>
-          <w:sz w:val="24"/>
-        </w:rPr>
-      </w:pPr>
-    </w:p>
-    <w:p>
-      <w:pPr>
-        <w:rPr>
-          <w:rFonts w:ascii="Times New Roman" w:hAnsi="Times New Roman" w:cs="Times New Roman"/>
-          <w:b/>
-          <w:sz w:val="24"/>
-        </w:rPr>
-      </w:pPr>
-    </w:p>
-    <w:p>
-      <w:pPr>
-        <w:rPr>
-          <w:rFonts w:ascii="Times New Roman" w:hAnsi="Times New Roman" w:cs="Times New Roman"/>
-          <w:b/>
-          <w:sz w:val="24"/>
-        </w:rPr>
-      </w:pPr>
-    </w:p>
-    <w:p>
-      <w:pPr>
-        <w:rPr>
-          <w:rFonts w:ascii="Times New Roman" w:hAnsi="Times New Roman" w:cs="Times New Roman"/>
-          <w:b/>
-          <w:sz w:val="24"/>
-        </w:rPr>
-      </w:pPr>
-    </w:p>
-    <w:p>
-      <w:pPr>
-        <w:rPr>
-          <w:rFonts w:ascii="Times New Roman" w:hAnsi="Times New Roman" w:cs="Times New Roman"/>
-          <w:b/>
-          <w:sz w:val="24"/>
-        </w:rPr>
-      </w:pPr>
-    </w:p>
-    <w:p>
-      <w:pPr>
-        <w:rPr>
-          <w:rFonts w:ascii="Times New Roman" w:hAnsi="Times New Roman" w:cs="Times New Roman"/>
-          <w:b/>
-          <w:sz w:val="24"/>
-        </w:rPr>
-      </w:pPr>
       <w:r>
         <w:rPr>
           <w:noProof/>
         </w:rPr>
+        <w:lastRenderedPageBreak/>
         <w:pict>
           <v:shapetype id="_x0000_t202" coordsize="21600,21600" o:spt="202" path="m,l,21600r21600,l21600,xe">
             <v:stroke joinstyle="miter"/>
@@ -487,13 +396,14 @@
           </v:shape>
         </w:pict>
       </w:r>
+      <w:bookmarkStart w:id="0" w:name="_GoBack"/>
       <w:r>
         <w:rPr>
           <w:b/>
           <w:noProof/>
         </w:rPr>
         <w:drawing>
-          <wp:anchor distT="0" distB="0" distL="114300" distR="114300" simplePos="0" relativeHeight="251658240" behindDoc="0" locked="0" layoutInCell="1" allowOverlap="1" wp14:anchorId="1797807A" wp14:editId="2A287E32">
+          <wp:anchor distT="0" distB="0" distL="114300" distR="114300" simplePos="0" relativeHeight="251658240" behindDoc="0" locked="0" layoutInCell="1" allowOverlap="1" wp14:anchorId="26DC53C4" wp14:editId="6D8652B4">
             <wp:simplePos x="0" y="0"/>
             <wp:positionH relativeFrom="column">
               <wp:posOffset>587375</wp:posOffset>
@@ -548,6 +458,7 @@
           </wp:anchor>
         </w:drawing>
       </w:r>
+      <w:bookmarkEnd w:id="0"/>
     </w:p>
     <w:sectPr>
       <w:footerReference w:type="default" r:id="rId8"/>
@@ -1412,7 +1323,7 @@
   <a:extraClrSchemeLst/>
   <a:extLst>
     <a:ext uri="{05A4C25C-085E-4340-85A3-A5531E510DB2}">
-      <thm15:themeFamily xmlns:thm15="http://schemas.microsoft.com/office/thememl/2012/main" xmlns="" name="Office Theme" id="{62F939B6-93AF-4DB8-9C6B-D6C7DFDC589F}" vid="{4A3C46E8-61CC-4603-A589-7422A47A8E4A}"/>
+      <thm15:themeFamily xmlns="" xmlns:thm15="http://schemas.microsoft.com/office/thememl/2012/main" name="Office Theme" id="{62F939B6-93AF-4DB8-9C6B-D6C7DFDC589F}" vid="{4A3C46E8-61CC-4603-A589-7422A47A8E4A}"/>
     </a:ext>
   </a:extLst>
 </a:theme>

</xml_diff>